<commit_message>
nmv 20 08 2022
</commit_message>
<xml_diff>
--- a/TS-Kramam/TS-4.1/TS 4.1 Malayalam Krama Paatam Corrections.docx
+++ b/TS-Kramam/TS-4.1/TS 4.1 Malayalam Krama Paatam Corrections.docx
@@ -105,9 +105,8 @@
           <w:szCs w:val="32"/>
           <w:u w:val="single"/>
         </w:rPr>
-        <w:t xml:space="preserve">Observed </w:t>
+        <w:t xml:space="preserve">Observed till </w:t>
       </w:r>
-      <w:proofErr w:type="gramStart"/>
       <w:r>
         <w:rPr>
           <w:b/>
@@ -116,20 +115,8 @@
           <w:szCs w:val="32"/>
           <w:u w:val="single"/>
         </w:rPr>
-        <w:t xml:space="preserve">till </w:t>
+        <w:t>31st August 2022</w:t>
       </w:r>
-      <w:r>
-        <w:rPr>
-          <w:b/>
-          <w:bCs/>
-          <w:sz w:val="32"/>
-          <w:szCs w:val="32"/>
-          <w:highlight w:val="red"/>
-          <w:u w:val="single"/>
-        </w:rPr>
-        <w:t>?????</w:t>
-      </w:r>
-      <w:proofErr w:type="gramEnd"/>
     </w:p>
     <w:p>
       <w:pPr>
@@ -3081,6 +3068,8 @@
           <w:u w:val="single"/>
         </w:rPr>
       </w:pPr>
+      <w:bookmarkStart w:id="0" w:name="_GoBack"/>
+      <w:bookmarkEnd w:id="0"/>
     </w:p>
     <w:p>
       <w:pPr>
@@ -3146,19 +3135,7 @@
           <w:szCs w:val="32"/>
           <w:u w:val="single"/>
         </w:rPr>
-        <w:t xml:space="preserve"> – TS 4.1 Malayalam Corr</w:t>
-      </w:r>
-      <w:bookmarkStart w:id="0" w:name="_GoBack"/>
-      <w:bookmarkEnd w:id="0"/>
-      <w:r>
-        <w:rPr>
-          <w:b/>
-          <w:bCs/>
-          <w:sz w:val="32"/>
-          <w:szCs w:val="32"/>
-          <w:u w:val="single"/>
-        </w:rPr>
-        <w:t xml:space="preserve">ections – Observed till </w:t>
+        <w:t xml:space="preserve"> – TS 4.1 Malayalam Corrections – Observed till </w:t>
       </w:r>
       <w:r>
         <w:rPr>
@@ -10685,6 +10662,7 @@
       <w:pBdr>
         <w:top w:val="single" w:sz="4" w:space="1" w:color="auto"/>
       </w:pBdr>
+      <w:jc w:val="right"/>
       <w:rPr>
         <w:b/>
         <w:bCs/>
@@ -10866,6 +10844,7 @@
       <w:pBdr>
         <w:top w:val="single" w:sz="4" w:space="1" w:color="auto"/>
       </w:pBdr>
+      <w:jc w:val="right"/>
       <w:rPr>
         <w:b/>
         <w:bCs/>
@@ -10992,7 +10971,7 @@
         <w:bCs/>
         <w:noProof/>
       </w:rPr>
-      <w:t>1</w:t>
+      <w:t>3</w:t>
     </w:r>
     <w:r>
       <w:rPr>
@@ -11881,7 +11860,7 @@
 </file>
 
 <file path=customXml/itemProps1.xml><?xml version="1.0" encoding="utf-8"?>
-<ds:datastoreItem xmlns:ds="http://schemas.openxmlformats.org/officeDocument/2006/customXml" ds:itemID="{45CDD48E-A0C7-4F56-B05B-C3EB3C1193FB}">
+<ds:datastoreItem xmlns:ds="http://schemas.openxmlformats.org/officeDocument/2006/customXml" ds:itemID="{A55B231A-C0C3-426B-8517-C1760CA82941}">
   <ds:schemaRefs>
     <ds:schemaRef ds:uri="http://schemas.openxmlformats.org/officeDocument/2006/bibliography"/>
   </ds:schemaRefs>

</xml_diff>